<commit_message>
Button (and also pda) size increase
</commit_message>
<xml_diff>
--- a/Assets/Playtest Feedback.docx
+++ b/Assets/Playtest Feedback.docx
@@ -88,6 +88,9 @@
       <w:r>
         <w:t>buttons bigger</w:t>
       </w:r>
+      <w:r>
+        <w:t xml:space="preserve"> (maybe? Made the entire pda bigger)</w:t>
+      </w:r>
     </w:p>
     <w:p>
       <w:pPr>
@@ -101,6 +104,9 @@
       <w:r>
         <w:t>Code position indicator (while running)</w:t>
       </w:r>
+      <w:r>
+        <w:t xml:space="preserve"> – Done (needs a test)</w:t>
+      </w:r>
     </w:p>
     <w:p>
       <w:pPr>
@@ -113,6 +119,9 @@
       </w:pPr>
       <w:r>
         <w:t>Forward until wall button</w:t>
+      </w:r>
+      <w:r>
+        <w:t xml:space="preserve"> – Done (needs test)</w:t>
       </w:r>
     </w:p>
     <w:p>

</xml_diff>

<commit_message>
PDA touch to index
</commit_message>
<xml_diff>
--- a/Assets/Playtest Feedback.docx
+++ b/Assets/Playtest Feedback.docx
@@ -23,15 +23,7 @@
         <w:spacing w:line="240" w:lineRule="auto"/>
       </w:pPr>
       <w:r>
-        <w:t xml:space="preserve">Get Hand Rotation </w:t>
-      </w:r>
-      <w:proofErr w:type="gramStart"/>
-      <w:r>
-        <w:t>From</w:t>
-      </w:r>
-      <w:proofErr w:type="gramEnd"/>
-      <w:r>
-        <w:t xml:space="preserve"> Level Zero</w:t>
+        <w:t>Get Hand Rotation From Level Zero</w:t>
       </w:r>
       <w:r>
         <w:t xml:space="preserve"> – Done (needs a </w:t>
@@ -110,6 +102,9 @@
       <w:r>
         <w:t>Touch to index on PDA</w:t>
       </w:r>
+      <w:r>
+        <w:t xml:space="preserve"> (done)</w:t>
+      </w:r>
     </w:p>
     <w:p>
       <w:pPr>
@@ -168,15 +163,7 @@
         <w:spacing w:line="240" w:lineRule="auto"/>
       </w:pPr>
       <w:r>
-        <w:t xml:space="preserve">buttons bigger (maybe? Made the entire </w:t>
-      </w:r>
-      <w:proofErr w:type="spellStart"/>
-      <w:r>
-        <w:t>pda</w:t>
-      </w:r>
-      <w:proofErr w:type="spellEnd"/>
-      <w:r>
-        <w:t xml:space="preserve"> bigger)</w:t>
+        <w:t>buttons bigger (maybe? Made the entire pda bigger)</w:t>
       </w:r>
     </w:p>
     <w:p>

</xml_diff>